<commit_message>
updated data and text
</commit_message>
<xml_diff>
--- a/Влияние показателей финансовых систем на экономический рост анализ Китая, Индии и ряда других стран/Влияние показателей финансовых систем на экономический рост.docx
+++ b/Влияние показателей финансовых систем на экономический рост анализ Китая, Индии и ряда других стран/Влияние показателей финансовых систем на экономический рост.docx
@@ -280,7 +280,23 @@
           <w:sz w:val="28"/>
           <w:szCs w:val="28"/>
         </w:rPr>
-        <w:t>ель исследования изучить взаимосвязь между темпами экономического роста и показателями финансовой системы в Китае, Индии, странах БРИКС, АСЕАН и Западе</w:t>
+        <w:t>ель исследования изучить взаимосвязь между темпами экономического роста и показателями финансовой системы в Китае, Инди</w:t>
+      </w:r>
+      <w:r>
+        <w:rPr>
+          <w:rFonts w:ascii="Times New Roman" w:hAnsi="Times New Roman" w:cs="Times New Roman"/>
+          <w:sz w:val="28"/>
+          <w:szCs w:val="28"/>
+        </w:rPr>
+        <w:t>и, странах БРИКС, АСЕАН, Запад</w:t>
+      </w:r>
+      <w:r>
+        <w:rPr>
+          <w:rFonts w:ascii="Times New Roman" w:eastAsia="SimSun" w:hAnsi="Times New Roman" w:cs="Times New Roman"/>
+          <w:sz w:val="28"/>
+          <w:szCs w:val="28"/>
+        </w:rPr>
+        <w:t>а</w:t>
       </w:r>
       <w:r>
         <w:rPr>
@@ -397,15 +413,23 @@
           <w:sz w:val="28"/>
           <w:szCs w:val="28"/>
         </w:rPr>
-        <w:t xml:space="preserve">обрать и рассчитать панель данных описывающих темпы роста экономики, состоянии финансовых систем </w:t>
-      </w:r>
-      <w:r>
-        <w:rPr>
-          <w:rFonts w:ascii="Times New Roman" w:eastAsia="SimSun" w:hAnsi="Times New Roman" w:cs="Times New Roman"/>
-          <w:sz w:val="28"/>
-          <w:szCs w:val="28"/>
-        </w:rPr>
-        <w:t xml:space="preserve">в </w:t>
+        <w:t>обрать и рассчитать панель данных описывающ</w:t>
+      </w:r>
+      <w:r>
+        <w:rPr>
+          <w:rFonts w:ascii="Times New Roman" w:hAnsi="Times New Roman" w:cs="Times New Roman"/>
+          <w:sz w:val="28"/>
+          <w:szCs w:val="28"/>
+        </w:rPr>
+        <w:t>ую</w:t>
+      </w:r>
+      <w:r>
+        <w:rPr>
+          <w:rFonts w:ascii="Times New Roman" w:hAnsi="Times New Roman" w:cs="Times New Roman"/>
+          <w:sz w:val="28"/>
+          <w:szCs w:val="28"/>
+        </w:rPr>
+        <w:t xml:space="preserve"> темпы роста экономики, состоянии финансовых систем </w:t>
       </w:r>
       <w:r>
         <w:rPr>
@@ -858,7 +882,39 @@
           <w:sz w:val="28"/>
           <w:szCs w:val="28"/>
         </w:rPr>
-        <w:t>одовой темп прироста ВВП/душа (ППС,2021)</w:t>
+        <w:t>одовой темп прироста ВВП/душ</w:t>
+      </w:r>
+      <w:r>
+        <w:rPr>
+          <w:rFonts w:ascii="Times New Roman" w:hAnsi="Times New Roman" w:cs="Times New Roman"/>
+          <w:sz w:val="28"/>
+          <w:szCs w:val="28"/>
+        </w:rPr>
+        <w:t>у</w:t>
+      </w:r>
+      <w:r>
+        <w:rPr>
+          <w:rFonts w:ascii="Times New Roman" w:hAnsi="Times New Roman" w:cs="Times New Roman"/>
+          <w:sz w:val="28"/>
+          <w:szCs w:val="28"/>
+        </w:rPr>
+        <w:t xml:space="preserve"> (ППС,</w:t>
+      </w:r>
+      <w:r>
+        <w:rPr>
+          <w:rFonts w:ascii="Times New Roman" w:hAnsi="Times New Roman" w:cs="Times New Roman"/>
+          <w:sz w:val="28"/>
+          <w:szCs w:val="28"/>
+        </w:rPr>
+        <w:t xml:space="preserve"> </w:t>
+      </w:r>
+      <w:r>
+        <w:rPr>
+          <w:rFonts w:ascii="Times New Roman" w:hAnsi="Times New Roman" w:cs="Times New Roman"/>
+          <w:sz w:val="28"/>
+          <w:szCs w:val="28"/>
+        </w:rPr>
+        <w:t>2021)</w:t>
       </w:r>
       <w:r>
         <w:rPr>
@@ -874,15 +930,55 @@
           <w:sz w:val="28"/>
           <w:szCs w:val="28"/>
         </w:rPr>
-        <w:t>редневзвешенный годовой темп прироста ВВП/душа (ППС,2021)</w:t>
-      </w:r>
-      <w:r>
-        <w:rPr>
-          <w:rFonts w:ascii="Times New Roman" w:hAnsi="Times New Roman" w:cs="Times New Roman"/>
-          <w:sz w:val="28"/>
-          <w:szCs w:val="28"/>
-        </w:rPr>
-        <w:t>) с 1996 по 2020 гг. Данная панель использовалась для проведения кластерного анализа, метаданные которого были проанализированы на основе чего был сделан ряд выводов.</w:t>
+        <w:t>редневзвешенны</w:t>
+      </w:r>
+      <w:r>
+        <w:rPr>
+          <w:rFonts w:ascii="Times New Roman" w:hAnsi="Times New Roman" w:cs="Times New Roman"/>
+          <w:sz w:val="28"/>
+          <w:szCs w:val="28"/>
+        </w:rPr>
+        <w:t>й годовой темп прироста ВВП/душу</w:t>
+      </w:r>
+      <w:r>
+        <w:rPr>
+          <w:rFonts w:ascii="Times New Roman" w:hAnsi="Times New Roman" w:cs="Times New Roman"/>
+          <w:sz w:val="28"/>
+          <w:szCs w:val="28"/>
+        </w:rPr>
+        <w:t xml:space="preserve"> (ППС,</w:t>
+      </w:r>
+      <w:r>
+        <w:rPr>
+          <w:rFonts w:ascii="Times New Roman" w:hAnsi="Times New Roman" w:cs="Times New Roman"/>
+          <w:sz w:val="28"/>
+          <w:szCs w:val="28"/>
+        </w:rPr>
+        <w:t xml:space="preserve"> </w:t>
+      </w:r>
+      <w:r>
+        <w:rPr>
+          <w:rFonts w:ascii="Times New Roman" w:hAnsi="Times New Roman" w:cs="Times New Roman"/>
+          <w:sz w:val="28"/>
+          <w:szCs w:val="28"/>
+        </w:rPr>
+        <w:t>2021)</w:t>
+      </w:r>
+      <w:r>
+        <w:rPr>
+          <w:rFonts w:ascii="Times New Roman" w:hAnsi="Times New Roman" w:cs="Times New Roman"/>
+          <w:sz w:val="28"/>
+          <w:szCs w:val="28"/>
+        </w:rPr>
+        <w:t xml:space="preserve">) с 1996 по 2020 гг. </w:t>
+      </w:r>
+      <w:r>
+        <w:rPr>
+          <w:rFonts w:ascii="Times New Roman" w:hAnsi="Times New Roman" w:cs="Times New Roman"/>
+          <w:sz w:val="28"/>
+          <w:szCs w:val="28"/>
+        </w:rPr>
+        <w:t>Данная панель была использована для проведения кластерного анализа, метаданные которого были проанализированы, на основании чего был сделан ряд выводов.</w:t>
       </w:r>
     </w:p>
     <w:p>
@@ -920,31 +1016,87 @@
           <w:sz w:val="28"/>
           <w:szCs w:val="28"/>
         </w:rPr>
-        <w:t xml:space="preserve">Мета анализ кластеров показал, что для оптимального эффекта от финансовой системы для самого быстро развития экономики достигается при относительном размере депозитов и кредитов в экономике на уровне ВВП, отклонения вниз или вверх от данного уровня введут к замедлению экономики. Аналогичный эффект наблюдается при превышении 10% ВВП активами центральных банков. </w:t>
-      </w:r>
-      <w:r>
-        <w:rPr>
-          <w:rFonts w:ascii="Times New Roman" w:hAnsi="Times New Roman" w:cs="Times New Roman"/>
-          <w:sz w:val="28"/>
-          <w:szCs w:val="28"/>
-        </w:rPr>
-        <w:t>Оборачиваемость фондового рынка должны быть равна больше единицы</w:t>
-      </w:r>
-      <w:r>
-        <w:rPr>
-          <w:rFonts w:ascii="Times New Roman" w:hAnsi="Times New Roman" w:cs="Times New Roman"/>
-          <w:sz w:val="28"/>
-          <w:szCs w:val="28"/>
-        </w:rPr>
-        <w:t xml:space="preserve">, а до превышения данного предельного уровня положительного эффекта для экономики не наблюдается, волатильность фондового рынка в целом не оказывает влияние на экономический рост. Также было зафиксировано, что негативный эффект от превышения порогового значения относительного размера кредитов значительно уменьшается при условии, что оборачиваемость фондового рынка выше </w:t>
-      </w:r>
-      <w:r>
-        <w:rPr>
-          <w:rFonts w:ascii="Times New Roman" w:hAnsi="Times New Roman" w:cs="Times New Roman"/>
-          <w:sz w:val="28"/>
-          <w:szCs w:val="28"/>
-        </w:rPr>
-        <w:t>единицы</w:t>
+        <w:t xml:space="preserve">Мета анализ кластеров показал, что </w:t>
+      </w:r>
+      <w:r>
+        <w:rPr>
+          <w:rFonts w:ascii="Times New Roman" w:hAnsi="Times New Roman" w:cs="Times New Roman"/>
+          <w:sz w:val="28"/>
+          <w:szCs w:val="28"/>
+        </w:rPr>
+        <w:t>максимальный положительный эффект</w:t>
+      </w:r>
+      <w:r>
+        <w:rPr>
+          <w:rFonts w:ascii="Times New Roman" w:hAnsi="Times New Roman" w:cs="Times New Roman"/>
+          <w:sz w:val="28"/>
+          <w:szCs w:val="28"/>
+        </w:rPr>
+        <w:t xml:space="preserve"> от финансовой системы для экономики достигается при относительном размере депозитов и кредитов в экономике на уровне ВВП, отклонения вниз или вверх от данного уровня введут к замедлению экономики. Аналогичный эффект наблюдается</w:t>
+      </w:r>
+      <w:r>
+        <w:rPr>
+          <w:rFonts w:ascii="Times New Roman" w:hAnsi="Times New Roman" w:cs="Times New Roman"/>
+          <w:sz w:val="28"/>
+          <w:szCs w:val="28"/>
+        </w:rPr>
+        <w:t xml:space="preserve"> при превышении 10% ВВП активов</w:t>
+      </w:r>
+      <w:r>
+        <w:rPr>
+          <w:rFonts w:ascii="Times New Roman" w:hAnsi="Times New Roman" w:cs="Times New Roman"/>
+          <w:sz w:val="28"/>
+          <w:szCs w:val="28"/>
+        </w:rPr>
+        <w:t xml:space="preserve"> центральных банков. </w:t>
+      </w:r>
+      <w:r>
+        <w:rPr>
+          <w:rFonts w:ascii="Times New Roman" w:hAnsi="Times New Roman" w:cs="Times New Roman"/>
+          <w:sz w:val="28"/>
+          <w:szCs w:val="28"/>
+        </w:rPr>
+        <w:t>Оборач</w:t>
+      </w:r>
+      <w:r>
+        <w:rPr>
+          <w:rFonts w:ascii="Times New Roman" w:hAnsi="Times New Roman" w:cs="Times New Roman"/>
+          <w:sz w:val="28"/>
+          <w:szCs w:val="28"/>
+        </w:rPr>
+        <w:t>иваемость фондового рынка должна</w:t>
+      </w:r>
+      <w:r>
+        <w:rPr>
+          <w:rFonts w:ascii="Times New Roman" w:hAnsi="Times New Roman" w:cs="Times New Roman"/>
+          <w:sz w:val="28"/>
+          <w:szCs w:val="28"/>
+        </w:rPr>
+        <w:t xml:space="preserve"> быть равна больше </w:t>
+      </w:r>
+      <w:r>
+        <w:rPr>
+          <w:rFonts w:ascii="Times New Roman" w:hAnsi="Times New Roman" w:cs="Times New Roman"/>
+          <w:sz w:val="28"/>
+          <w:szCs w:val="28"/>
+        </w:rPr>
+        <w:t>100%</w:t>
+      </w:r>
+      <w:r>
+        <w:rPr>
+          <w:rFonts w:ascii="Times New Roman" w:hAnsi="Times New Roman" w:cs="Times New Roman"/>
+          <w:sz w:val="28"/>
+          <w:szCs w:val="28"/>
+        </w:rPr>
+        <w:t xml:space="preserve">, а до превышения данного предельного уровня положительного эффекта для экономики не наблюдается, волатильность фондового рынка в целом не оказывает влияние на экономический рост. Также было зафиксировано, что негативный эффект от превышения порогового значения относительного размера кредитов значительно уменьшается при условии, что оборачиваемость фондового рынка </w:t>
+      </w:r>
+      <w:r>
+        <w:rPr>
+          <w:rFonts w:ascii="Times New Roman" w:hAnsi="Times New Roman" w:cs="Times New Roman"/>
+          <w:sz w:val="28"/>
+          <w:szCs w:val="28"/>
+        </w:rPr>
+        <w:t>находиться в оптимальном диапазоне</w:t>
       </w:r>
       <w:r>
         <w:rPr>
@@ -2361,6 +2513,25 @@
     </w:p>
     <w:p>
       <w:pPr>
+        <w:rPr>
+          <w:rFonts w:ascii="Times New Roman" w:hAnsi="Times New Roman" w:cs="Times New Roman"/>
+          <w:b/>
+          <w:sz w:val="28"/>
+          <w:szCs w:val="28"/>
+        </w:rPr>
+      </w:pPr>
+      <w:r>
+        <w:rPr>
+          <w:rFonts w:ascii="Times New Roman" w:hAnsi="Times New Roman" w:cs="Times New Roman"/>
+          <w:b/>
+          <w:sz w:val="28"/>
+          <w:szCs w:val="28"/>
+        </w:rPr>
+        <w:br w:type="page"/>
+      </w:r>
+    </w:p>
+    <w:p>
+      <w:pPr>
         <w:spacing w:line="360" w:lineRule="auto"/>
         <w:jc w:val="both"/>
         <w:rPr>
@@ -2377,6 +2548,7 @@
           <w:sz w:val="28"/>
           <w:szCs w:val="28"/>
         </w:rPr>
+        <w:lastRenderedPageBreak/>
         <w:t>Введение</w:t>
       </w:r>
     </w:p>
@@ -2397,7 +2569,6 @@
           <w:sz w:val="28"/>
           <w:szCs w:val="28"/>
         </w:rPr>
-        <w:lastRenderedPageBreak/>
         <w:t>Важность финансовых систем для экономического роста является объектом исследования обширной научной литературы. Обычно она фокусируется на конфликте между рыночными и банковскими финансовыми системами, их сильными и слабыми сторонами, при этом дебаты сосредоточены на «англосаксонских» странах, где акции играют центральную роль в финансировании, и странах континентальной Европы, где банки выполняют аналогичную функцию. В этой статье рассматривается более широкая группа стран и регионов, включая Китай и Индию, а также 15 других стран АСЕАН, БРИКС и Запада.</w:t>
       </w:r>
     </w:p>
@@ -2723,7 +2894,16 @@
           <w:sz w:val="28"/>
           <w:szCs w:val="28"/>
         </w:rPr>
-        <w:t>исследовали потенциальное влияние финансового развития и институционального качества на экономический рост в ОЭСР. Используя аналогичный метод на динамических панельных данных. Их исследование показывает, что развитие финансового сектора оказывает благоприятное и значительное влияние на экономический рост в странах ОЭСР.</w:t>
+        <w:t xml:space="preserve">исследовали потенциальное влияние финансового развития и институционального качества на экономический рост в ОЭСР. Используя аналогичный метод на динамических панельных данных. Их исследование показывает, что развитие </w:t>
+      </w:r>
+      <w:r>
+        <w:rPr>
+          <w:rFonts w:ascii="Times New Roman" w:hAnsi="Times New Roman" w:cs="Times New Roman"/>
+          <w:sz w:val="28"/>
+          <w:szCs w:val="28"/>
+        </w:rPr>
+        <w:lastRenderedPageBreak/>
+        <w:t>финансового сектора оказывает благоприятное и значительное влияние на экономический рост в странах ОЭСР.</w:t>
       </w:r>
     </w:p>
     <w:p>
@@ -2743,7 +2923,6 @@
           <w:sz w:val="28"/>
           <w:szCs w:val="28"/>
         </w:rPr>
-        <w:lastRenderedPageBreak/>
         <w:t xml:space="preserve">Исследуя взаимосвязь между финансовым сектором и </w:t>
       </w:r>
       <w:r>
@@ -3166,7 +3345,16 @@
           <w:sz w:val="28"/>
           <w:szCs w:val="28"/>
         </w:rPr>
-        <w:t>В данных статьях не уделяется внимание непосредственно необходимому уровню исследуемых показателей, однако такие также существуют.</w:t>
+        <w:t xml:space="preserve">В данных статьях не уделяется </w:t>
+      </w:r>
+      <w:r>
+        <w:rPr>
+          <w:rFonts w:ascii="Times New Roman" w:hAnsi="Times New Roman" w:cs="Times New Roman"/>
+          <w:sz w:val="28"/>
+          <w:szCs w:val="28"/>
+        </w:rPr>
+        <w:lastRenderedPageBreak/>
+        <w:t>внимание непосредственно необходимому уровню исследуемых показателей, однако такие также существуют.</w:t>
       </w:r>
     </w:p>
     <w:p>
@@ -3186,7 +3374,6 @@
           <w:sz w:val="28"/>
           <w:szCs w:val="28"/>
         </w:rPr>
-        <w:lastRenderedPageBreak/>
         <w:t>Ряд эмпирических работ</w:t>
       </w:r>
       <w:r>
@@ -3382,7 +3569,16 @@
           <w:sz w:val="28"/>
           <w:szCs w:val="28"/>
         </w:rPr>
-        <w:t xml:space="preserve">Основная цель исследования — изучить взаимосвязь между темпами экономического роста и показателями финансовой системы в Китае, Индии, странах БРИКС, АСЕАН и Западе. Таким образом, </w:t>
+        <w:t xml:space="preserve">Основная цель исследования — изучить взаимосвязь между темпами экономического роста и показателями финансовой системы в Китае, Индии, </w:t>
+      </w:r>
+      <w:r>
+        <w:rPr>
+          <w:rFonts w:ascii="Times New Roman" w:hAnsi="Times New Roman" w:cs="Times New Roman"/>
+          <w:sz w:val="28"/>
+          <w:szCs w:val="28"/>
+        </w:rPr>
+        <w:lastRenderedPageBreak/>
+        <w:t xml:space="preserve">странах БРИКС, АСЕАН и Западе. Таким образом, </w:t>
       </w:r>
       <w:r>
         <w:rPr>
@@ -3428,7 +3624,6 @@
           <w:szCs w:val="28"/>
           <w:shd w:val="clear" w:color="auto" w:fill="FFFFFF"/>
         </w:rPr>
-        <w:lastRenderedPageBreak/>
         <w:t>Задачи</w:t>
       </w:r>
     </w:p>
@@ -4321,7 +4516,16 @@
           <w:sz w:val="28"/>
           <w:szCs w:val="28"/>
         </w:rPr>
-        <w:t xml:space="preserve">Из данных источников собрано </w:t>
+        <w:t xml:space="preserve">Из данных источников </w:t>
+      </w:r>
+      <w:r>
+        <w:rPr>
+          <w:rFonts w:ascii="Times New Roman" w:hAnsi="Times New Roman" w:cs="Times New Roman"/>
+          <w:sz w:val="28"/>
+          <w:szCs w:val="28"/>
+        </w:rPr>
+        <w:lastRenderedPageBreak/>
+        <w:t xml:space="preserve">собрано </w:t>
       </w:r>
       <w:r>
         <w:rPr>
@@ -4357,7 +4561,6 @@
           <w:sz w:val="28"/>
           <w:szCs w:val="28"/>
         </w:rPr>
-        <w:lastRenderedPageBreak/>
         <w:t>Первая группа показателей использовалась напрямую</w:t>
       </w:r>
       <w:r>
@@ -4651,6 +4854,14 @@
           <w:sz w:val="28"/>
           <w:szCs w:val="28"/>
         </w:rPr>
+        <w:br/>
+      </w:r>
+      <w:r>
+        <w:rPr>
+          <w:rFonts w:ascii="Times New Roman" w:hAnsi="Times New Roman" w:cs="Times New Roman"/>
+          <w:sz w:val="28"/>
+          <w:szCs w:val="28"/>
+        </w:rPr>
         <w:t>(</w:t>
       </w:r>
       <w:r>
@@ -4736,7 +4947,23 @@
           <w:sz w:val="28"/>
           <w:szCs w:val="28"/>
         </w:rPr>
-        <w:t>Валовой внутренний продукт (текущий курс долл. США) (далее - ВВП);</w:t>
+        <w:t xml:space="preserve">Валовой внутренний продукт (текущий курс долл. США) </w:t>
+      </w:r>
+      <w:r>
+        <w:rPr>
+          <w:rFonts w:ascii="Times New Roman" w:hAnsi="Times New Roman" w:cs="Times New Roman"/>
+          <w:sz w:val="28"/>
+          <w:szCs w:val="28"/>
+        </w:rPr>
+        <w:br/>
+      </w:r>
+      <w:r>
+        <w:rPr>
+          <w:rFonts w:ascii="Times New Roman" w:hAnsi="Times New Roman" w:cs="Times New Roman"/>
+          <w:sz w:val="28"/>
+          <w:szCs w:val="28"/>
+        </w:rPr>
+        <w:t>(далее - ВВП);</w:t>
       </w:r>
     </w:p>
     <w:p>
@@ -4769,7 +4996,23 @@
           <w:sz w:val="28"/>
           <w:szCs w:val="28"/>
         </w:rPr>
-        <w:t>международные долл. США 2021 г.</w:t>
+        <w:t xml:space="preserve">международные долл. США </w:t>
+      </w:r>
+      <w:r>
+        <w:rPr>
+          <w:rFonts w:ascii="Times New Roman" w:hAnsi="Times New Roman" w:cs="Times New Roman"/>
+          <w:sz w:val="28"/>
+          <w:szCs w:val="28"/>
+        </w:rPr>
+        <w:br/>
+      </w:r>
+      <w:r>
+        <w:rPr>
+          <w:rFonts w:ascii="Times New Roman" w:hAnsi="Times New Roman" w:cs="Times New Roman"/>
+          <w:sz w:val="28"/>
+          <w:szCs w:val="28"/>
+        </w:rPr>
+        <w:t>2021 г.</w:t>
       </w:r>
       <w:r>
         <w:rPr>
@@ -4818,7 +5061,23 @@
           <w:sz w:val="28"/>
           <w:szCs w:val="28"/>
         </w:rPr>
-        <w:t>) (далее – ВВП (ППС, 2021).);</w:t>
+        <w:t xml:space="preserve">) </w:t>
+      </w:r>
+      <w:r>
+        <w:rPr>
+          <w:rFonts w:ascii="Times New Roman" w:hAnsi="Times New Roman" w:cs="Times New Roman"/>
+          <w:sz w:val="28"/>
+          <w:szCs w:val="28"/>
+        </w:rPr>
+        <w:br/>
+      </w:r>
+      <w:r>
+        <w:rPr>
+          <w:rFonts w:ascii="Times New Roman" w:hAnsi="Times New Roman" w:cs="Times New Roman"/>
+          <w:sz w:val="28"/>
+          <w:szCs w:val="28"/>
+        </w:rPr>
+        <w:t>(далее – ВВП (ППС, 2021).);</w:t>
       </w:r>
     </w:p>
     <w:p>
@@ -4859,7 +5118,23 @@
           <w:sz w:val="28"/>
           <w:szCs w:val="28"/>
         </w:rPr>
-        <w:t xml:space="preserve"> на национальных фондовых биржах (текущий долл. США) (далее </w:t>
+        <w:t xml:space="preserve"> </w:t>
+      </w:r>
+      <w:r>
+        <w:rPr>
+          <w:rFonts w:ascii="Times New Roman" w:hAnsi="Times New Roman" w:cs="Times New Roman"/>
+          <w:sz w:val="28"/>
+          <w:szCs w:val="28"/>
+        </w:rPr>
+        <w:br/>
+      </w:r>
+      <w:r>
+        <w:rPr>
+          <w:rFonts w:ascii="Times New Roman" w:hAnsi="Times New Roman" w:cs="Times New Roman"/>
+          <w:sz w:val="28"/>
+          <w:szCs w:val="28"/>
+        </w:rPr>
+        <w:t xml:space="preserve">на национальных фондовых биржах (текущий долл. США) (далее </w:t>
       </w:r>
       <w:r>
         <w:rPr>
@@ -4947,7 +5222,7 @@
           <w:numId w:val="7"/>
         </w:numPr>
         <w:spacing w:line="360" w:lineRule="auto"/>
-        <w:ind w:firstLine="567"/>
+        <w:ind w:left="0" w:firstLine="567"/>
         <w:jc w:val="both"/>
         <w:rPr>
           <w:rFonts w:ascii="Times New Roman" w:hAnsi="Times New Roman" w:cs="Times New Roman"/>
@@ -5233,7 +5508,7 @@
           <w:numId w:val="7"/>
         </w:numPr>
         <w:spacing w:line="360" w:lineRule="auto"/>
-        <w:ind w:firstLine="567"/>
+        <w:ind w:left="0" w:firstLine="567"/>
         <w:jc w:val="both"/>
         <w:rPr>
           <w:rFonts w:ascii="Times New Roman" w:hAnsi="Times New Roman" w:cs="Times New Roman"/>
@@ -5334,7 +5609,7 @@
       <w:pPr>
         <w:pStyle w:val="a6"/>
         <w:spacing w:line="360" w:lineRule="auto"/>
-        <w:ind w:left="360" w:firstLine="567"/>
+        <w:ind w:left="0" w:firstLine="567"/>
         <w:jc w:val="both"/>
         <w:rPr>
           <w:rFonts w:ascii="Times New Roman" w:hAnsi="Times New Roman" w:cs="Times New Roman"/>
@@ -5349,6 +5624,7 @@
           <w:sz w:val="28"/>
           <w:szCs w:val="28"/>
         </w:rPr>
+        <w:lastRenderedPageBreak/>
         <w:tab/>
       </w:r>
       <m:oMath>
@@ -5695,7 +5971,7 @@
           <w:numId w:val="7"/>
         </w:numPr>
         <w:spacing w:line="360" w:lineRule="auto"/>
-        <w:ind w:firstLine="567"/>
+        <w:ind w:left="0" w:firstLine="567"/>
         <w:jc w:val="both"/>
         <w:rPr>
           <w:rFonts w:ascii="Times New Roman" w:hAnsi="Times New Roman" w:cs="Times New Roman"/>
@@ -5713,7 +5989,6 @@
             <w:sz w:val="28"/>
             <w:szCs w:val="28"/>
           </w:rPr>
-          <w:lastRenderedPageBreak/>
           <m:t xml:space="preserve">Относительный размер объема торгов = </m:t>
         </m:r>
         <m:f>
@@ -5871,7 +6146,7 @@
           <w:numId w:val="7"/>
         </w:numPr>
         <w:spacing w:line="360" w:lineRule="auto"/>
-        <w:ind w:firstLine="567"/>
+        <w:ind w:left="0" w:firstLine="567"/>
         <w:jc w:val="both"/>
         <w:rPr>
           <w:rFonts w:ascii="Times New Roman" w:hAnsi="Times New Roman" w:cs="Times New Roman"/>
@@ -6046,7 +6321,7 @@
           <w:numId w:val="7"/>
         </w:numPr>
         <w:spacing w:line="360" w:lineRule="auto"/>
-        <w:ind w:firstLine="567"/>
+        <w:ind w:left="0" w:firstLine="567"/>
         <w:jc w:val="both"/>
         <w:rPr>
           <w:rFonts w:ascii="Times New Roman" w:hAnsi="Times New Roman" w:cs="Times New Roman"/>
@@ -6439,15 +6714,7 @@
           <w:sz w:val="28"/>
           <w:szCs w:val="28"/>
         </w:rPr>
-        <w:t xml:space="preserve">ограниченностью самих данных </w:t>
-      </w:r>
-      <w:r>
-        <w:rPr>
-          <w:rFonts w:ascii="Times New Roman" w:hAnsi="Times New Roman" w:cs="Times New Roman"/>
-          <w:sz w:val="28"/>
-          <w:szCs w:val="28"/>
-        </w:rPr>
-        <w:t>в текущих официальных версиях баз данных</w:t>
+        <w:t>ограниченностью самих данных в текущих официальных версиях баз данных</w:t>
       </w:r>
       <w:r>
         <w:rPr>
@@ -6836,7 +7103,7 @@
           <w:sz w:val="28"/>
           <w:szCs w:val="28"/>
         </w:rPr>
-        <w:t xml:space="preserve"> Кроме самих коэффициентов, в обоих случаях, также были посчитаны Р-</w:t>
+        <w:t xml:space="preserve"> </w:t>
       </w:r>
       <w:r>
         <w:rPr>
@@ -6845,7 +7112,7 @@
           <w:szCs w:val="28"/>
         </w:rPr>
         <w:lastRenderedPageBreak/>
-        <w:t xml:space="preserve">значения </w:t>
+        <w:t xml:space="preserve">Кроме самих коэффициентов, в обоих случаях, также были посчитаны Р-значения </w:t>
       </w:r>
       <w:r>
         <w:rPr>
@@ -6873,7 +7140,6 @@
           <w:rFonts w:ascii="Times New Roman" w:hAnsi="Times New Roman" w:cs="Times New Roman"/>
           <w:sz w:val="28"/>
           <w:szCs w:val="28"/>
-          <w:lang w:val="en-US"/>
         </w:rPr>
       </w:pPr>
       <w:r>
@@ -7325,7 +7591,7 @@
           <w:sz w:val="28"/>
           <w:szCs w:val="28"/>
         </w:rPr>
-        <w:t>— это нормальное распределение темпов роста ВВП. Это может указывать на в целом гомогенное развитие экономик стран и территорий, вклю</w:t>
+        <w:t>— это нормальное распределение темпов роста ВВП. Это может указывать на гомогенное развитие экономик стран и территорий, вклю</w:t>
       </w:r>
       <w:r>
         <w:rPr>
@@ -7357,7 +7623,7 @@
           <w:sz w:val="28"/>
           <w:szCs w:val="28"/>
         </w:rPr>
-        <w:t xml:space="preserve"> В тоже время выделяется в целом не нормальное распределение</w:t>
+        <w:t xml:space="preserve"> В тоже время выделяется не нормальное распределение</w:t>
       </w:r>
       <w:r>
         <w:rPr>
@@ -7413,39 +7679,113 @@
           <w:sz w:val="28"/>
           <w:szCs w:val="28"/>
         </w:rPr>
-        <w:t xml:space="preserve"> вероятно говорит о том, что </w:t>
-      </w:r>
-      <w:r>
-        <w:rPr>
-          <w:rFonts w:ascii="Times New Roman" w:hAnsi="Times New Roman" w:cs="Times New Roman"/>
-          <w:sz w:val="28"/>
-          <w:szCs w:val="28"/>
-        </w:rPr>
-        <w:t xml:space="preserve">в рассматриваемых странах и регионах </w:t>
-      </w:r>
-      <w:r>
-        <w:rPr>
-          <w:rFonts w:ascii="Times New Roman" w:hAnsi="Times New Roman" w:cs="Times New Roman"/>
-          <w:sz w:val="28"/>
-          <w:szCs w:val="28"/>
-        </w:rPr>
-        <w:t>у центральных бан</w:t>
-      </w:r>
-      <w:r>
-        <w:rPr>
-          <w:rFonts w:ascii="Times New Roman" w:hAnsi="Times New Roman" w:cs="Times New Roman"/>
-          <w:sz w:val="28"/>
-          <w:szCs w:val="28"/>
-        </w:rPr>
-        <w:t xml:space="preserve">ков активы ЦБ не значительного размера относительно ВВП, но есть отдельные члены панели с иной политикой в этом вопросе. Также примечателен </w:t>
-      </w:r>
-      <w:r>
-        <w:rPr>
-          <w:rFonts w:ascii="Times New Roman" w:hAnsi="Times New Roman" w:cs="Times New Roman"/>
-          <w:sz w:val="28"/>
-          <w:szCs w:val="28"/>
-        </w:rPr>
-        <w:t xml:space="preserve">относительный размер </w:t>
+        <w:t xml:space="preserve"> говорит о том, что </w:t>
+      </w:r>
+      <w:r>
+        <w:rPr>
+          <w:rFonts w:ascii="Times New Roman" w:hAnsi="Times New Roman" w:cs="Times New Roman"/>
+          <w:sz w:val="28"/>
+          <w:szCs w:val="28"/>
+        </w:rPr>
+        <w:t xml:space="preserve">в </w:t>
+      </w:r>
+      <w:r>
+        <w:rPr>
+          <w:rFonts w:ascii="Times New Roman" w:hAnsi="Times New Roman" w:cs="Times New Roman"/>
+          <w:sz w:val="28"/>
+          <w:szCs w:val="28"/>
+        </w:rPr>
+        <w:t>большинстве рассматриваемых стран и регион</w:t>
+      </w:r>
+      <w:bookmarkStart w:id="2" w:name="_GoBack"/>
+      <w:bookmarkEnd w:id="2"/>
+      <w:r>
+        <w:rPr>
+          <w:rFonts w:ascii="Times New Roman" w:hAnsi="Times New Roman" w:cs="Times New Roman"/>
+          <w:sz w:val="28"/>
+          <w:szCs w:val="28"/>
+        </w:rPr>
+        <w:t>ов</w:t>
+      </w:r>
+      <w:r>
+        <w:rPr>
+          <w:rFonts w:ascii="Times New Roman" w:hAnsi="Times New Roman" w:cs="Times New Roman"/>
+          <w:sz w:val="28"/>
+          <w:szCs w:val="28"/>
+        </w:rPr>
+        <w:t xml:space="preserve"> </w:t>
+      </w:r>
+      <w:r>
+        <w:rPr>
+          <w:rFonts w:ascii="Times New Roman" w:hAnsi="Times New Roman" w:cs="Times New Roman"/>
+          <w:sz w:val="28"/>
+          <w:szCs w:val="28"/>
+        </w:rPr>
+        <w:t xml:space="preserve">активы </w:t>
+      </w:r>
+      <w:r>
+        <w:rPr>
+          <w:rFonts w:ascii="Times New Roman" w:hAnsi="Times New Roman" w:cs="Times New Roman"/>
+          <w:sz w:val="28"/>
+          <w:szCs w:val="28"/>
+        </w:rPr>
+        <w:t>центральных бан</w:t>
+      </w:r>
+      <w:r>
+        <w:rPr>
+          <w:rFonts w:ascii="Times New Roman" w:hAnsi="Times New Roman" w:cs="Times New Roman"/>
+          <w:sz w:val="28"/>
+          <w:szCs w:val="28"/>
+        </w:rPr>
+        <w:t xml:space="preserve">ков </w:t>
+      </w:r>
+      <w:r>
+        <w:rPr>
+          <w:rFonts w:ascii="Times New Roman" w:hAnsi="Times New Roman" w:cs="Times New Roman"/>
+          <w:sz w:val="28"/>
+          <w:szCs w:val="28"/>
+        </w:rPr>
+        <w:t>относительно ВВП</w:t>
+      </w:r>
+      <w:r>
+        <w:rPr>
+          <w:rFonts w:ascii="Times New Roman" w:hAnsi="Times New Roman" w:cs="Times New Roman"/>
+          <w:sz w:val="28"/>
+          <w:szCs w:val="28"/>
+        </w:rPr>
+        <w:t xml:space="preserve"> маленькие</w:t>
+      </w:r>
+      <w:r>
+        <w:rPr>
+          <w:rFonts w:ascii="Times New Roman" w:hAnsi="Times New Roman" w:cs="Times New Roman"/>
+          <w:sz w:val="28"/>
+          <w:szCs w:val="28"/>
+        </w:rPr>
+        <w:t>, но есть</w:t>
+      </w:r>
+      <w:r>
+        <w:rPr>
+          <w:rFonts w:ascii="Times New Roman" w:hAnsi="Times New Roman" w:cs="Times New Roman"/>
+          <w:sz w:val="28"/>
+          <w:szCs w:val="28"/>
+        </w:rPr>
+        <w:t xml:space="preserve"> </w:t>
+      </w:r>
+      <w:r>
+        <w:rPr>
+          <w:rFonts w:ascii="Times New Roman" w:hAnsi="Times New Roman" w:cs="Times New Roman"/>
+          <w:sz w:val="28"/>
+          <w:szCs w:val="28"/>
+        </w:rPr>
+        <w:t>исключения</w:t>
+      </w:r>
+      <w:r>
+        <w:rPr>
+          <w:rFonts w:ascii="Times New Roman" w:hAnsi="Times New Roman" w:cs="Times New Roman"/>
+          <w:sz w:val="28"/>
+          <w:szCs w:val="28"/>
+        </w:rPr>
+        <w:t xml:space="preserve">. Также примечателен </w:t>
       </w:r>
       <w:r>
         <w:rPr>
@@ -7454,7 +7794,7 @@
           <w:szCs w:val="28"/>
         </w:rPr>
         <w:lastRenderedPageBreak/>
-        <w:t>внутренних кредитов частному сектору, который хоть и скошен вправо, но</w:t>
+        <w:t>относительный размер внутренних кредитов частному сектору, который хоть и скошен вправо, но</w:t>
       </w:r>
       <w:r>
         <w:rPr>
@@ -7525,7 +7865,7 @@
             <v:path o:extrusionok="f" gradientshapeok="t" o:connecttype="rect"/>
             <o:lock v:ext="edit" aspectratio="t"/>
           </v:shapetype>
-          <v:shape id="_x0000_i1025" type="#_x0000_t75" style="width:466.95pt;height:105.85pt">
+          <v:shape id="_x0000_i1025" type="#_x0000_t75" style="width:467.15pt;height:106pt">
             <v:imagedata r:id="rId8" o:title="Рисунок 1"/>
           </v:shape>
         </w:pict>
@@ -7659,7 +7999,7 @@
           <w:szCs w:val="28"/>
         </w:rPr>
         <w:pict>
-          <v:shape id="_x0000_i1026" type="#_x0000_t75" style="width:467.45pt;height:127.9pt">
+          <v:shape id="_x0000_i1026" type="#_x0000_t75" style="width:467.15pt;height:127.85pt">
             <v:imagedata r:id="rId9" o:title="Рисунок 2"/>
           </v:shape>
         </w:pict>
@@ -7782,6 +8122,7 @@
           <w:sz w:val="28"/>
           <w:szCs w:val="28"/>
         </w:rPr>
+        <w:lastRenderedPageBreak/>
         <w:t xml:space="preserve">банковской системы 17 стран с 1996 по 2020 г. </w:t>
       </w:r>
       <w:r>
@@ -7810,7 +8151,6 @@
           <w:sz w:val="28"/>
           <w:szCs w:val="28"/>
         </w:rPr>
-        <w:lastRenderedPageBreak/>
         <w:t xml:space="preserve">Проанализировав распределение показателей фондового рынка стран и регионов, включенных в панель, (см. рис. 3) можно сделать ряд выводов. </w:t>
       </w:r>
       <w:r>
@@ -7951,7 +8291,7 @@
           <w:szCs w:val="28"/>
         </w:rPr>
         <w:pict>
-          <v:shape id="_x0000_i1027" type="#_x0000_t75" style="width:468.55pt;height:148.85pt">
+          <v:shape id="_x0000_i1027" type="#_x0000_t75" style="width:468.3pt;height:149.2pt">
             <v:imagedata r:id="rId10" o:title="Рисунок 3"/>
           </v:shape>
         </w:pict>
@@ -8243,7 +8583,7 @@
         </w:rPr>
         <w:lastRenderedPageBreak/>
         <w:pict>
-          <v:shape id="_x0000_i1028" type="#_x0000_t75" style="width:466.4pt;height:136.5pt">
+          <v:shape id="_x0000_i1028" type="#_x0000_t75" style="width:466.55pt;height:136.5pt">
             <v:imagedata r:id="rId11" o:title="Рисунок 4"/>
           </v:shape>
         </w:pict>
@@ -8409,7 +8749,7 @@
         </w:rPr>
         <w:lastRenderedPageBreak/>
         <w:pict>
-          <v:shape id="_x0000_i1029" type="#_x0000_t75" style="width:325.05pt;height:254.7pt">
+          <v:shape id="_x0000_i1029" type="#_x0000_t75" style="width:324.85pt;height:254.6pt">
             <v:imagedata r:id="rId12" o:title="Рисунок 5"/>
           </v:shape>
         </w:pict>
@@ -8813,7 +9153,7 @@
           <w:szCs w:val="28"/>
         </w:rPr>
         <w:pict>
-          <v:shape id="_x0000_i1030" type="#_x0000_t75" style="width:331pt;height:254.7pt">
+          <v:shape id="_x0000_i1030" type="#_x0000_t75" style="width:330.6pt;height:254.6pt">
             <v:imagedata r:id="rId13" o:title="Рисунок 6"/>
           </v:shape>
         </w:pict>
@@ -9885,8 +10225,6 @@
         </w:rPr>
         <w:t>Рис. 7. Диапазоны оборачиваемости фондового рынка и относительного размера банковских депозитов</w:t>
       </w:r>
-      <w:bookmarkStart w:id="2" w:name="_GoBack"/>
-      <w:bookmarkEnd w:id="2"/>
       <w:r>
         <w:rPr>
           <w:rFonts w:ascii="Times New Roman" w:eastAsia="SimSun" w:hAnsi="Times New Roman" w:cs="Times New Roman"/>
@@ -10679,15 +11017,7 @@
           <w:sz w:val="28"/>
           <w:szCs w:val="28"/>
         </w:rPr>
-        <w:t xml:space="preserve"> </w:t>
-      </w:r>
-      <w:r>
-        <w:rPr>
-          <w:rFonts w:ascii="Times New Roman" w:hAnsi="Times New Roman" w:cs="Times New Roman"/>
-          <w:sz w:val="28"/>
-          <w:szCs w:val="28"/>
-        </w:rPr>
-        <w:t xml:space="preserve">волатильность не оказывает сильного влияние на </w:t>
+        <w:t xml:space="preserve"> волатильность не оказывает сильного влияние на </w:t>
       </w:r>
       <w:r>
         <w:rPr>
@@ -14970,7 +15300,7 @@
           <w:szCs w:val="28"/>
         </w:rPr>
         <w:pict>
-          <v:shape id="_x0000_i1031" type="#_x0000_t75" style="width:466.95pt;height:615.75pt">
+          <v:shape id="_x0000_i1031" type="#_x0000_t75" style="width:467.15pt;height:615.75pt">
             <v:imagedata r:id="rId16" o:title="Приложение 2"/>
           </v:shape>
         </w:pict>
@@ -17718,7 +18048,6 @@
           <w:numId w:val="16"/>
         </w:numPr>
         <w:spacing w:line="360" w:lineRule="auto"/>
-        <w:ind w:firstLine="567"/>
         <w:jc w:val="both"/>
         <w:rPr>
           <w:rFonts w:ascii="Times New Roman" w:hAnsi="Times New Roman" w:cs="Times New Roman"/>
@@ -17733,7 +18062,23 @@
           <w:szCs w:val="28"/>
         </w:rPr>
         <w:lastRenderedPageBreak/>
-        <w:t xml:space="preserve">Клюкин Б.Д. Связь и эволюция финансовых систем и экономический рост 17 стран и регионов мира 1996-2020. [видеозапись] // </w:t>
+        <w:t xml:space="preserve">Клюкин Б.Д. </w:t>
+      </w:r>
+      <w:r>
+        <w:rPr>
+          <w:rFonts w:ascii="Times New Roman" w:hAnsi="Times New Roman" w:cs="Times New Roman"/>
+          <w:sz w:val="28"/>
+          <w:szCs w:val="28"/>
+        </w:rPr>
+        <w:t>Динамика абсолютных финансовых кластеров 1995-2020 гг.</w:t>
+      </w:r>
+      <w:r>
+        <w:rPr>
+          <w:rFonts w:ascii="Times New Roman" w:hAnsi="Times New Roman" w:cs="Times New Roman"/>
+          <w:sz w:val="28"/>
+          <w:szCs w:val="28"/>
+        </w:rPr>
+        <w:t xml:space="preserve"> [видеозапись] // </w:t>
       </w:r>
       <w:proofErr w:type="spellStart"/>
       <w:r>
@@ -17751,7 +18096,16 @@
           <w:sz w:val="28"/>
           <w:szCs w:val="28"/>
         </w:rPr>
-        <w:t>. 2024</w:t>
+        <w:t>. 202</w:t>
+      </w:r>
+      <w:r>
+        <w:rPr>
+          <w:rFonts w:ascii="Times New Roman" w:hAnsi="Times New Roman" w:cs="Times New Roman"/>
+          <w:sz w:val="28"/>
+          <w:szCs w:val="28"/>
+          <w:lang w:val="en-US"/>
+        </w:rPr>
+        <w:t>5</w:t>
       </w:r>
       <w:r>
         <w:rPr>
@@ -17767,30 +18121,38 @@
           <w:sz w:val="28"/>
           <w:szCs w:val="28"/>
         </w:rPr>
-        <w:t>https://shorturl.at/qGx3S</w:t>
-      </w:r>
-      <w:r>
-        <w:rPr>
-          <w:rFonts w:ascii="Times New Roman" w:hAnsi="Times New Roman" w:cs="Times New Roman"/>
-          <w:sz w:val="28"/>
-          <w:szCs w:val="28"/>
-        </w:rPr>
-        <w:t xml:space="preserve"> (дата обращения </w:t>
-      </w:r>
-      <w:r>
-        <w:rPr>
-          <w:rFonts w:ascii="Times New Roman" w:hAnsi="Times New Roman" w:cs="Times New Roman"/>
-          <w:sz w:val="28"/>
-          <w:szCs w:val="28"/>
-        </w:rPr>
-        <w:t>09.01.2025</w:t>
-      </w:r>
-      <w:r>
-        <w:rPr>
-          <w:rFonts w:ascii="Times New Roman" w:hAnsi="Times New Roman" w:cs="Times New Roman"/>
-          <w:sz w:val="28"/>
-          <w:szCs w:val="28"/>
-          <w:lang w:val="en-US"/>
+        <w:t xml:space="preserve">https://shorturl.at/J0nqv </w:t>
+      </w:r>
+      <w:r>
+        <w:rPr>
+          <w:rFonts w:ascii="Times New Roman" w:hAnsi="Times New Roman" w:cs="Times New Roman"/>
+          <w:sz w:val="28"/>
+          <w:szCs w:val="28"/>
+        </w:rPr>
+        <w:t xml:space="preserve">(дата обращения </w:t>
+      </w:r>
+      <w:r>
+        <w:rPr>
+          <w:rFonts w:ascii="Times New Roman" w:hAnsi="Times New Roman" w:cs="Times New Roman"/>
+          <w:sz w:val="28"/>
+          <w:szCs w:val="28"/>
+          <w:lang w:val="en-US"/>
+        </w:rPr>
+        <w:t>2</w:t>
+      </w:r>
+      <w:r>
+        <w:rPr>
+          <w:rFonts w:ascii="Times New Roman" w:hAnsi="Times New Roman" w:cs="Times New Roman"/>
+          <w:sz w:val="28"/>
+          <w:szCs w:val="28"/>
+        </w:rPr>
+        <w:t>9.01.2025</w:t>
+      </w:r>
+      <w:r>
+        <w:rPr>
+          <w:rFonts w:ascii="Times New Roman" w:hAnsi="Times New Roman" w:cs="Times New Roman"/>
+          <w:sz w:val="28"/>
+          <w:szCs w:val="28"/>
         </w:rPr>
         <w:t>)</w:t>
       </w:r>
@@ -18312,7 +18674,7 @@
       <w:lvlText w:val="%1."/>
       <w:lvlJc w:val="left"/>
       <w:pPr>
-        <w:ind w:left="360" w:hanging="360"/>
+        <w:ind w:left="0" w:hanging="360"/>
       </w:pPr>
     </w:lvl>
     <w:lvl w:ilvl="1" w:tplc="04190019" w:tentative="1">
@@ -18321,7 +18683,7 @@
       <w:lvlText w:val="%2."/>
       <w:lvlJc w:val="left"/>
       <w:pPr>
-        <w:ind w:left="1080" w:hanging="360"/>
+        <w:ind w:left="720" w:hanging="360"/>
       </w:pPr>
     </w:lvl>
     <w:lvl w:ilvl="2" w:tplc="0419001B" w:tentative="1">
@@ -18330,7 +18692,7 @@
       <w:lvlText w:val="%3."/>
       <w:lvlJc w:val="right"/>
       <w:pPr>
-        <w:ind w:left="1800" w:hanging="180"/>
+        <w:ind w:left="1440" w:hanging="180"/>
       </w:pPr>
     </w:lvl>
     <w:lvl w:ilvl="3" w:tplc="0419000F" w:tentative="1">
@@ -18339,7 +18701,7 @@
       <w:lvlText w:val="%4."/>
       <w:lvlJc w:val="left"/>
       <w:pPr>
-        <w:ind w:left="2520" w:hanging="360"/>
+        <w:ind w:left="2160" w:hanging="360"/>
       </w:pPr>
     </w:lvl>
     <w:lvl w:ilvl="4" w:tplc="04190019" w:tentative="1">
@@ -18348,7 +18710,7 @@
       <w:lvlText w:val="%5."/>
       <w:lvlJc w:val="left"/>
       <w:pPr>
-        <w:ind w:left="3240" w:hanging="360"/>
+        <w:ind w:left="2880" w:hanging="360"/>
       </w:pPr>
     </w:lvl>
     <w:lvl w:ilvl="5" w:tplc="0419001B" w:tentative="1">
@@ -18357,7 +18719,7 @@
       <w:lvlText w:val="%6."/>
       <w:lvlJc w:val="right"/>
       <w:pPr>
-        <w:ind w:left="3960" w:hanging="180"/>
+        <w:ind w:left="3600" w:hanging="180"/>
       </w:pPr>
     </w:lvl>
     <w:lvl w:ilvl="6" w:tplc="0419000F" w:tentative="1">
@@ -18366,7 +18728,7 @@
       <w:lvlText w:val="%7."/>
       <w:lvlJc w:val="left"/>
       <w:pPr>
-        <w:ind w:left="4680" w:hanging="360"/>
+        <w:ind w:left="4320" w:hanging="360"/>
       </w:pPr>
     </w:lvl>
     <w:lvl w:ilvl="7" w:tplc="04190019" w:tentative="1">
@@ -18375,7 +18737,7 @@
       <w:lvlText w:val="%8."/>
       <w:lvlJc w:val="left"/>
       <w:pPr>
-        <w:ind w:left="5400" w:hanging="360"/>
+        <w:ind w:left="5040" w:hanging="360"/>
       </w:pPr>
     </w:lvl>
     <w:lvl w:ilvl="8" w:tplc="0419001B" w:tentative="1">
@@ -18384,7 +18746,7 @@
       <w:lvlText w:val="%9."/>
       <w:lvlJc w:val="right"/>
       <w:pPr>
-        <w:ind w:left="6120" w:hanging="180"/>
+        <w:ind w:left="5760" w:hanging="180"/>
       </w:pPr>
     </w:lvl>
   </w:abstractNum>
@@ -18398,7 +18760,7 @@
       <w:lvlText w:val="%1."/>
       <w:lvlJc w:val="left"/>
       <w:pPr>
-        <w:ind w:left="360" w:hanging="360"/>
+        <w:ind w:left="0" w:hanging="360"/>
       </w:pPr>
     </w:lvl>
     <w:lvl w:ilvl="1" w:tplc="04190019" w:tentative="1">
@@ -18407,7 +18769,7 @@
       <w:lvlText w:val="%2."/>
       <w:lvlJc w:val="left"/>
       <w:pPr>
-        <w:ind w:left="1080" w:hanging="360"/>
+        <w:ind w:left="720" w:hanging="360"/>
       </w:pPr>
     </w:lvl>
     <w:lvl w:ilvl="2" w:tplc="0419001B" w:tentative="1">
@@ -18416,7 +18778,7 @@
       <w:lvlText w:val="%3."/>
       <w:lvlJc w:val="right"/>
       <w:pPr>
-        <w:ind w:left="1800" w:hanging="180"/>
+        <w:ind w:left="1440" w:hanging="180"/>
       </w:pPr>
     </w:lvl>
     <w:lvl w:ilvl="3" w:tplc="0419000F" w:tentative="1">
@@ -18425,7 +18787,7 @@
       <w:lvlText w:val="%4."/>
       <w:lvlJc w:val="left"/>
       <w:pPr>
-        <w:ind w:left="2520" w:hanging="360"/>
+        <w:ind w:left="2160" w:hanging="360"/>
       </w:pPr>
     </w:lvl>
     <w:lvl w:ilvl="4" w:tplc="04190019" w:tentative="1">
@@ -18434,7 +18796,7 @@
       <w:lvlText w:val="%5."/>
       <w:lvlJc w:val="left"/>
       <w:pPr>
-        <w:ind w:left="3240" w:hanging="360"/>
+        <w:ind w:left="2880" w:hanging="360"/>
       </w:pPr>
     </w:lvl>
     <w:lvl w:ilvl="5" w:tplc="0419001B" w:tentative="1">
@@ -18443,7 +18805,7 @@
       <w:lvlText w:val="%6."/>
       <w:lvlJc w:val="right"/>
       <w:pPr>
-        <w:ind w:left="3960" w:hanging="180"/>
+        <w:ind w:left="3600" w:hanging="180"/>
       </w:pPr>
     </w:lvl>
     <w:lvl w:ilvl="6" w:tplc="0419000F" w:tentative="1">
@@ -18452,7 +18814,7 @@
       <w:lvlText w:val="%7."/>
       <w:lvlJc w:val="left"/>
       <w:pPr>
-        <w:ind w:left="4680" w:hanging="360"/>
+        <w:ind w:left="4320" w:hanging="360"/>
       </w:pPr>
     </w:lvl>
     <w:lvl w:ilvl="7" w:tplc="04190019" w:tentative="1">
@@ -18461,7 +18823,7 @@
       <w:lvlText w:val="%8."/>
       <w:lvlJc w:val="left"/>
       <w:pPr>
-        <w:ind w:left="5400" w:hanging="360"/>
+        <w:ind w:left="5040" w:hanging="360"/>
       </w:pPr>
     </w:lvl>
     <w:lvl w:ilvl="8" w:tplc="0419001B" w:tentative="1">
@@ -18470,7 +18832,7 @@
       <w:lvlText w:val="%9."/>
       <w:lvlJc w:val="right"/>
       <w:pPr>
-        <w:ind w:left="6120" w:hanging="180"/>
+        <w:ind w:left="5760" w:hanging="180"/>
       </w:pPr>
     </w:lvl>
   </w:abstractNum>
@@ -18828,7 +19190,7 @@
       <w:lvlText w:val="%1."/>
       <w:lvlJc w:val="left"/>
       <w:pPr>
-        <w:ind w:left="360" w:hanging="360"/>
+        <w:ind w:left="0" w:hanging="360"/>
       </w:pPr>
     </w:lvl>
     <w:lvl w:ilvl="1" w:tplc="04190019" w:tentative="1">
@@ -18837,7 +19199,7 @@
       <w:lvlText w:val="%2."/>
       <w:lvlJc w:val="left"/>
       <w:pPr>
-        <w:ind w:left="1080" w:hanging="360"/>
+        <w:ind w:left="720" w:hanging="360"/>
       </w:pPr>
     </w:lvl>
     <w:lvl w:ilvl="2" w:tplc="0419001B" w:tentative="1">
@@ -18846,7 +19208,7 @@
       <w:lvlText w:val="%3."/>
       <w:lvlJc w:val="right"/>
       <w:pPr>
-        <w:ind w:left="1800" w:hanging="180"/>
+        <w:ind w:left="1440" w:hanging="180"/>
       </w:pPr>
     </w:lvl>
     <w:lvl w:ilvl="3" w:tplc="0419000F" w:tentative="1">
@@ -18855,7 +19217,7 @@
       <w:lvlText w:val="%4."/>
       <w:lvlJc w:val="left"/>
       <w:pPr>
-        <w:ind w:left="2520" w:hanging="360"/>
+        <w:ind w:left="2160" w:hanging="360"/>
       </w:pPr>
     </w:lvl>
     <w:lvl w:ilvl="4" w:tplc="04190019" w:tentative="1">
@@ -18864,7 +19226,7 @@
       <w:lvlText w:val="%5."/>
       <w:lvlJc w:val="left"/>
       <w:pPr>
-        <w:ind w:left="3240" w:hanging="360"/>
+        <w:ind w:left="2880" w:hanging="360"/>
       </w:pPr>
     </w:lvl>
     <w:lvl w:ilvl="5" w:tplc="0419001B" w:tentative="1">
@@ -18873,7 +19235,7 @@
       <w:lvlText w:val="%6."/>
       <w:lvlJc w:val="right"/>
       <w:pPr>
-        <w:ind w:left="3960" w:hanging="180"/>
+        <w:ind w:left="3600" w:hanging="180"/>
       </w:pPr>
     </w:lvl>
     <w:lvl w:ilvl="6" w:tplc="0419000F" w:tentative="1">
@@ -18882,7 +19244,7 @@
       <w:lvlText w:val="%7."/>
       <w:lvlJc w:val="left"/>
       <w:pPr>
-        <w:ind w:left="4680" w:hanging="360"/>
+        <w:ind w:left="4320" w:hanging="360"/>
       </w:pPr>
     </w:lvl>
     <w:lvl w:ilvl="7" w:tplc="04190019" w:tentative="1">
@@ -18891,7 +19253,7 @@
       <w:lvlText w:val="%8."/>
       <w:lvlJc w:val="left"/>
       <w:pPr>
-        <w:ind w:left="5400" w:hanging="360"/>
+        <w:ind w:left="5040" w:hanging="360"/>
       </w:pPr>
     </w:lvl>
     <w:lvl w:ilvl="8" w:tplc="0419001B" w:tentative="1">
@@ -18900,7 +19262,7 @@
       <w:lvlText w:val="%9."/>
       <w:lvlJc w:val="right"/>
       <w:pPr>
-        <w:ind w:left="6120" w:hanging="180"/>
+        <w:ind w:left="5760" w:hanging="180"/>
       </w:pPr>
     </w:lvl>
   </w:abstractNum>
@@ -19086,7 +19448,7 @@
       <w:lvlText w:val="%1."/>
       <w:lvlJc w:val="left"/>
       <w:pPr>
-        <w:ind w:left="360" w:hanging="360"/>
+        <w:ind w:left="0" w:hanging="360"/>
       </w:pPr>
     </w:lvl>
     <w:lvl w:ilvl="1" w:tplc="04190019" w:tentative="1">
@@ -19095,7 +19457,7 @@
       <w:lvlText w:val="%2."/>
       <w:lvlJc w:val="left"/>
       <w:pPr>
-        <w:ind w:left="1080" w:hanging="360"/>
+        <w:ind w:left="720" w:hanging="360"/>
       </w:pPr>
     </w:lvl>
     <w:lvl w:ilvl="2" w:tplc="0419001B" w:tentative="1">
@@ -19104,7 +19466,7 @@
       <w:lvlText w:val="%3."/>
       <w:lvlJc w:val="right"/>
       <w:pPr>
-        <w:ind w:left="1800" w:hanging="180"/>
+        <w:ind w:left="1440" w:hanging="180"/>
       </w:pPr>
     </w:lvl>
     <w:lvl w:ilvl="3" w:tplc="0419000F" w:tentative="1">
@@ -19113,7 +19475,7 @@
       <w:lvlText w:val="%4."/>
       <w:lvlJc w:val="left"/>
       <w:pPr>
-        <w:ind w:left="2520" w:hanging="360"/>
+        <w:ind w:left="2160" w:hanging="360"/>
       </w:pPr>
     </w:lvl>
     <w:lvl w:ilvl="4" w:tplc="04190019" w:tentative="1">
@@ -19122,7 +19484,7 @@
       <w:lvlText w:val="%5."/>
       <w:lvlJc w:val="left"/>
       <w:pPr>
-        <w:ind w:left="3240" w:hanging="360"/>
+        <w:ind w:left="2880" w:hanging="360"/>
       </w:pPr>
     </w:lvl>
     <w:lvl w:ilvl="5" w:tplc="0419001B" w:tentative="1">
@@ -19131,7 +19493,7 @@
       <w:lvlText w:val="%6."/>
       <w:lvlJc w:val="right"/>
       <w:pPr>
-        <w:ind w:left="3960" w:hanging="180"/>
+        <w:ind w:left="3600" w:hanging="180"/>
       </w:pPr>
     </w:lvl>
     <w:lvl w:ilvl="6" w:tplc="0419000F" w:tentative="1">
@@ -19140,7 +19502,7 @@
       <w:lvlText w:val="%7."/>
       <w:lvlJc w:val="left"/>
       <w:pPr>
-        <w:ind w:left="4680" w:hanging="360"/>
+        <w:ind w:left="4320" w:hanging="360"/>
       </w:pPr>
     </w:lvl>
     <w:lvl w:ilvl="7" w:tplc="04190019" w:tentative="1">
@@ -19149,7 +19511,7 @@
       <w:lvlText w:val="%8."/>
       <w:lvlJc w:val="left"/>
       <w:pPr>
-        <w:ind w:left="5400" w:hanging="360"/>
+        <w:ind w:left="5040" w:hanging="360"/>
       </w:pPr>
     </w:lvl>
     <w:lvl w:ilvl="8" w:tplc="0419001B" w:tentative="1">
@@ -19158,7 +19520,7 @@
       <w:lvlText w:val="%9."/>
       <w:lvlJc w:val="right"/>
       <w:pPr>
-        <w:ind w:left="6120" w:hanging="180"/>
+        <w:ind w:left="5760" w:hanging="180"/>
       </w:pPr>
     </w:lvl>
   </w:abstractNum>
@@ -20863,7 +21225,7 @@
 </file>
 
 <file path=customXml/itemProps1.xml><?xml version="1.0" encoding="utf-8"?>
-<ds:datastoreItem xmlns:ds="http://schemas.openxmlformats.org/officeDocument/2006/customXml" ds:itemID="{F98F0B41-A8A5-41AA-9EC5-32095A8E393E}">
+<ds:datastoreItem xmlns:ds="http://schemas.openxmlformats.org/officeDocument/2006/customXml" ds:itemID="{7A02FC3B-D594-4573-9098-D7824A0435D8}">
   <ds:schemaRefs>
     <ds:schemaRef ds:uri="http://schemas.openxmlformats.org/officeDocument/2006/bibliography"/>
   </ds:schemaRefs>

</xml_diff>